<commit_message>
Responsive design to the app
</commit_message>
<xml_diff>
--- a/src/client/assets/docs/ChrisResume.docx
+++ b/src/client/assets/docs/ChrisResume.docx
@@ -31,8 +31,8 @@
         <w:gridCol w:w="295"/>
         <w:gridCol w:w="3598"/>
         <w:gridCol w:w="686"/>
-        <w:gridCol w:w="195"/>
-        <w:gridCol w:w="1995"/>
+        <w:gridCol w:w="15"/>
+        <w:gridCol w:w="2175"/>
         <w:gridCol w:w="991"/>
         <w:gridCol w:w="241"/>
         <w:gridCol w:w="59"/>
@@ -631,17 +631,7 @@
                 <w:sz w:val="20"/>
                 <w:szCs w:val="20"/>
               </w:rPr>
-              <w:t xml:space="preserve"> </w:t>
-            </w:r>
-            <w:bookmarkStart w:id="0" w:name="_GoBack"/>
-            <w:bookmarkEnd w:id="0"/>
-            <w:r>
-              <w:rPr>
-                <w:color w:val="000000" w:themeColor="text1"/>
-                <w:sz w:val="20"/>
-                <w:szCs w:val="20"/>
-              </w:rPr>
-              <w:t xml:space="preserve">–  www.chrisbergstrom.me </w:t>
+              <w:t xml:space="preserve"> –  www.chrisbergstrom.me </w:t>
             </w:r>
             <w:r>
               <w:rPr>
@@ -832,6 +822,7 @@
         <w:trPr>
           <w:gridAfter w:val="2"/>
           <w:wAfter w:w="139" w:type="pct"/>
+          <w:trHeight w:val="630"/>
         </w:trPr>
         <w:tc>
           <w:tcPr>
@@ -846,15 +837,16 @@
             <w:gridSpan w:val="4"/>
           </w:tcPr>
           <w:p/>
-          <w:p/>
-          <w:p/>
         </w:tc>
         <w:tc>
           <w:tcPr>
             <w:tcW w:w="503" w:type="pct"/>
             <w:gridSpan w:val="3"/>
           </w:tcPr>
-          <w:p/>
+          <w:p>
+            <w:bookmarkStart w:id="0" w:name="_GoBack"/>
+            <w:bookmarkEnd w:id="0"/>
+          </w:p>
         </w:tc>
       </w:tr>
       <w:tr>
@@ -1475,7 +1467,7 @@
         </w:tc>
         <w:tc>
           <w:tcPr>
-            <w:tcW w:w="1744" w:type="pct"/>
+            <w:tcW w:w="1674" w:type="pct"/>
             <w:gridSpan w:val="3"/>
           </w:tcPr>
           <w:p>
@@ -1484,6 +1476,361 @@
               <w:tabs>
                 <w:tab w:val="left" w:pos="2580"/>
               </w:tabs>
+            </w:pPr>
+            <w:r>
+              <w:t>Crazy Dog Software</w:t>
+            </w:r>
+          </w:p>
+        </w:tc>
+        <w:tc>
+          <w:tcPr>
+            <w:tcW w:w="847" w:type="pct"/>
+            <w:shd w:val="clear" w:color="auto" w:fill="E36C0A" w:themeFill="accent6" w:themeFillShade="BF"/>
+          </w:tcPr>
+          <w:p>
+            <w:pPr>
+              <w:pStyle w:val="Style2"/>
+              <w:tabs>
+                <w:tab w:val="left" w:pos="2580"/>
+              </w:tabs>
+              <w:jc w:val="right"/>
+              <w:rPr>
+                <w:iCs w:val="0"/>
+                <w:color w:val="FFFFFF" w:themeColor="background1"/>
+                <w:shd w:val="clear" w:color="auto" w:fill="E36C0A" w:themeFill="accent6" w:themeFillShade="BF"/>
+              </w:rPr>
+            </w:pPr>
+            <w:r>
+              <w:rPr>
+                <w:color w:val="FFFFFF" w:themeColor="background1"/>
+              </w:rPr>
+              <w:t>Oct</w:t>
+            </w:r>
+            <w:r>
+              <w:rPr>
+                <w:color w:val="FFFFFF" w:themeColor="background1"/>
+              </w:rPr>
+              <w:t xml:space="preserve"> 2015 - </w:t>
+            </w:r>
+            <w:r>
+              <w:rPr>
+                <w:color w:val="FFFFFF" w:themeColor="background1"/>
+              </w:rPr>
+              <w:t>Feb</w:t>
+            </w:r>
+            <w:r>
+              <w:rPr>
+                <w:color w:val="FFFFFF" w:themeColor="background1"/>
+              </w:rPr>
+              <w:t xml:space="preserve"> 201</w:t>
+            </w:r>
+            <w:r>
+              <w:rPr>
+                <w:color w:val="FFFFFF" w:themeColor="background1"/>
+              </w:rPr>
+              <w:t>6</w:t>
+            </w:r>
+          </w:p>
+        </w:tc>
+        <w:tc>
+          <w:tcPr>
+            <w:tcW w:w="503" w:type="pct"/>
+            <w:gridSpan w:val="3"/>
+          </w:tcPr>
+          <w:p/>
+        </w:tc>
+      </w:tr>
+      <w:tr>
+        <w:trPr>
+          <w:gridAfter w:val="2"/>
+          <w:wAfter w:w="139" w:type="pct"/>
+          <w:trHeight w:val="233"/>
+        </w:trPr>
+        <w:tc>
+          <w:tcPr>
+            <w:tcW w:w="403" w:type="pct"/>
+            <w:gridSpan w:val="3"/>
+            <w:vMerge/>
+          </w:tcPr>
+          <w:p/>
+        </w:tc>
+        <w:tc>
+          <w:tcPr>
+            <w:tcW w:w="1319" w:type="pct"/>
+            <w:gridSpan w:val="6"/>
+            <w:vMerge/>
+          </w:tcPr>
+          <w:p>
+            <w:pPr>
+              <w:pStyle w:val="Style1"/>
+              <w:framePr w:hSpace="0" w:wrap="auto" w:vAnchor="margin" w:hAnchor="text" w:yAlign="inline"/>
+              <w:jc w:val="right"/>
+              <w:rPr>
+                <w:sz w:val="36"/>
+                <w:szCs w:val="36"/>
+              </w:rPr>
+            </w:pPr>
+          </w:p>
+        </w:tc>
+        <w:tc>
+          <w:tcPr>
+            <w:tcW w:w="115" w:type="pct"/>
+            <w:vMerge/>
+          </w:tcPr>
+          <w:p>
+            <w:pPr>
+              <w:rPr>
+                <w:sz w:val="16"/>
+                <w:szCs w:val="16"/>
+              </w:rPr>
+            </w:pPr>
+          </w:p>
+        </w:tc>
+        <w:tc>
+          <w:tcPr>
+            <w:tcW w:w="1674" w:type="pct"/>
+            <w:gridSpan w:val="3"/>
+          </w:tcPr>
+          <w:p>
+            <w:pPr>
+              <w:pStyle w:val="Style2"/>
+              <w:tabs>
+                <w:tab w:val="left" w:pos="2580"/>
+              </w:tabs>
+              <w:ind w:left="720"/>
+            </w:pPr>
+            <w:r>
+              <w:rPr>
+                <w:rFonts w:ascii="Calibri" w:hAnsi="Calibri"/>
+                <w:color w:val="7F7F7F" w:themeColor="text1" w:themeTint="80"/>
+              </w:rPr>
+              <w:t xml:space="preserve">Software Consulting, </w:t>
+            </w:r>
+            <w:r>
+              <w:rPr>
+                <w:rFonts w:ascii="Calibri" w:hAnsi="Calibri"/>
+                <w:color w:val="7F7F7F" w:themeColor="text1" w:themeTint="80"/>
+              </w:rPr>
+              <w:t>Project</w:t>
+            </w:r>
+          </w:p>
+        </w:tc>
+        <w:tc>
+          <w:tcPr>
+            <w:tcW w:w="847" w:type="pct"/>
+            <w:shd w:val="clear" w:color="auto" w:fill="E36C0A" w:themeFill="accent6" w:themeFillShade="BF"/>
+          </w:tcPr>
+          <w:p>
+            <w:pPr>
+              <w:pStyle w:val="Style2"/>
+              <w:tabs>
+                <w:tab w:val="left" w:pos="2580"/>
+              </w:tabs>
+              <w:jc w:val="right"/>
+              <w:rPr>
+                <w:iCs w:val="0"/>
+                <w:color w:val="FFFFFF" w:themeColor="background1"/>
+                <w:shd w:val="clear" w:color="auto" w:fill="E36C0A" w:themeFill="accent6" w:themeFillShade="BF"/>
+              </w:rPr>
+            </w:pPr>
+            <w:r>
+              <w:rPr>
+                <w:color w:val="FFFFFF" w:themeColor="background1"/>
+              </w:rPr>
+              <w:t>Aug 2014</w:t>
+            </w:r>
+            <w:r>
+              <w:rPr>
+                <w:color w:val="FFFFFF" w:themeColor="background1"/>
+              </w:rPr>
+              <w:t xml:space="preserve"> - </w:t>
+            </w:r>
+            <w:r>
+              <w:rPr>
+                <w:color w:val="FFFFFF" w:themeColor="background1"/>
+              </w:rPr>
+              <w:t>Dec</w:t>
+            </w:r>
+            <w:r>
+              <w:rPr>
+                <w:color w:val="FFFFFF" w:themeColor="background1"/>
+              </w:rPr>
+              <w:t xml:space="preserve"> 201</w:t>
+            </w:r>
+            <w:r>
+              <w:rPr>
+                <w:color w:val="FFFFFF" w:themeColor="background1"/>
+              </w:rPr>
+              <w:t>4</w:t>
+            </w:r>
+          </w:p>
+        </w:tc>
+        <w:tc>
+          <w:tcPr>
+            <w:tcW w:w="503" w:type="pct"/>
+            <w:gridSpan w:val="3"/>
+          </w:tcPr>
+          <w:p/>
+        </w:tc>
+      </w:tr>
+      <w:tr>
+        <w:trPr>
+          <w:gridAfter w:val="2"/>
+          <w:wAfter w:w="139" w:type="pct"/>
+          <w:trHeight w:val="233"/>
+        </w:trPr>
+        <w:tc>
+          <w:tcPr>
+            <w:tcW w:w="403" w:type="pct"/>
+            <w:gridSpan w:val="3"/>
+            <w:vMerge/>
+          </w:tcPr>
+          <w:p/>
+        </w:tc>
+        <w:tc>
+          <w:tcPr>
+            <w:tcW w:w="1319" w:type="pct"/>
+            <w:gridSpan w:val="6"/>
+            <w:vMerge/>
+          </w:tcPr>
+          <w:p>
+            <w:pPr>
+              <w:pStyle w:val="Style1"/>
+              <w:framePr w:hSpace="0" w:wrap="auto" w:vAnchor="margin" w:hAnchor="text" w:yAlign="inline"/>
+              <w:jc w:val="right"/>
+              <w:rPr>
+                <w:sz w:val="36"/>
+                <w:szCs w:val="36"/>
+              </w:rPr>
+            </w:pPr>
+          </w:p>
+        </w:tc>
+        <w:tc>
+          <w:tcPr>
+            <w:tcW w:w="115" w:type="pct"/>
+            <w:vMerge/>
+          </w:tcPr>
+          <w:p>
+            <w:pPr>
+              <w:rPr>
+                <w:sz w:val="16"/>
+                <w:szCs w:val="16"/>
+              </w:rPr>
+            </w:pPr>
+          </w:p>
+        </w:tc>
+        <w:tc>
+          <w:tcPr>
+            <w:tcW w:w="2521" w:type="pct"/>
+            <w:gridSpan w:val="4"/>
+          </w:tcPr>
+          <w:p>
+            <w:pPr>
+              <w:pStyle w:val="Style2"/>
+              <w:tabs>
+                <w:tab w:val="left" w:pos="2580"/>
+              </w:tabs>
+              <w:ind w:left="771"/>
+              <w:rPr>
+                <w:rFonts w:ascii="Calibri" w:hAnsi="Calibri"/>
+                <w:color w:val="7F7F7F" w:themeColor="text1" w:themeTint="80"/>
+              </w:rPr>
+            </w:pPr>
+            <w:r>
+              <w:rPr>
+                <w:rFonts w:ascii="Calibri" w:hAnsi="Calibri"/>
+                <w:color w:val="7F7F7F" w:themeColor="text1" w:themeTint="80"/>
+              </w:rPr>
+              <w:t>Management</w:t>
+            </w:r>
+            <w:r>
+              <w:rPr>
+                <w:noProof/>
+                <w:color w:val="7F7F7F" w:themeColor="text1" w:themeTint="80"/>
+              </w:rPr>
+              <w:t xml:space="preserve"> </w:t>
+            </w:r>
+            <w:r>
+              <w:rPr>
+                <w:noProof/>
+                <w:color w:val="7F7F7F" w:themeColor="text1" w:themeTint="80"/>
+              </w:rPr>
+              <w:t>Various</w:t>
+            </w:r>
+            <w:r>
+              <w:rPr>
+                <w:rFonts w:ascii="Calibri" w:hAnsi="Calibri"/>
+                <w:color w:val="7F7F7F" w:themeColor="text1" w:themeTint="80"/>
+              </w:rPr>
+              <w:t xml:space="preserve"> small mobile and web software projects</w:t>
+            </w:r>
+          </w:p>
+        </w:tc>
+        <w:tc>
+          <w:tcPr>
+            <w:tcW w:w="503" w:type="pct"/>
+            <w:gridSpan w:val="3"/>
+          </w:tcPr>
+          <w:p/>
+        </w:tc>
+      </w:tr>
+      <w:tr>
+        <w:trPr>
+          <w:gridAfter w:val="2"/>
+          <w:wAfter w:w="139" w:type="pct"/>
+          <w:trHeight w:val="306"/>
+        </w:trPr>
+        <w:tc>
+          <w:tcPr>
+            <w:tcW w:w="403" w:type="pct"/>
+            <w:gridSpan w:val="3"/>
+            <w:vMerge/>
+          </w:tcPr>
+          <w:p/>
+        </w:tc>
+        <w:tc>
+          <w:tcPr>
+            <w:tcW w:w="1319" w:type="pct"/>
+            <w:gridSpan w:val="6"/>
+            <w:vMerge/>
+          </w:tcPr>
+          <w:p>
+            <w:pPr>
+              <w:pStyle w:val="Style1"/>
+              <w:framePr w:hSpace="0" w:wrap="auto" w:vAnchor="margin" w:hAnchor="text" w:yAlign="inline"/>
+              <w:jc w:val="right"/>
+              <w:rPr>
+                <w:sz w:val="36"/>
+                <w:szCs w:val="36"/>
+              </w:rPr>
+            </w:pPr>
+          </w:p>
+        </w:tc>
+        <w:tc>
+          <w:tcPr>
+            <w:tcW w:w="115" w:type="pct"/>
+            <w:vMerge/>
+          </w:tcPr>
+          <w:p>
+            <w:pPr>
+              <w:rPr>
+                <w:sz w:val="16"/>
+                <w:szCs w:val="16"/>
+              </w:rPr>
+            </w:pPr>
+          </w:p>
+        </w:tc>
+        <w:tc>
+          <w:tcPr>
+            <w:tcW w:w="1674" w:type="pct"/>
+            <w:gridSpan w:val="3"/>
+          </w:tcPr>
+          <w:p>
+            <w:pPr>
+              <w:pStyle w:val="Style2"/>
+              <w:tabs>
+                <w:tab w:val="left" w:pos="2580"/>
+              </w:tabs>
               <w:rPr>
                 <w:i w:val="0"/>
                 <w:color w:val="E36C0A" w:themeColor="accent6" w:themeShade="BF"/>
@@ -1498,7 +1845,7 @@
         </w:tc>
         <w:tc>
           <w:tcPr>
-            <w:tcW w:w="777" w:type="pct"/>
+            <w:tcW w:w="847" w:type="pct"/>
             <w:shd w:val="clear" w:color="auto" w:fill="E36C0A" w:themeFill="accent6" w:themeFillShade="BF"/>
           </w:tcPr>
           <w:p>
@@ -1597,10 +1944,6 @@
           <w:p>
             <w:pPr>
               <w:pStyle w:val="ListParagraph"/>
-              <w:numPr>
-                <w:ilvl w:val="0"/>
-                <w:numId w:val="1"/>
-              </w:numPr>
             </w:pPr>
             <w:r>
               <w:rPr>
@@ -1814,7 +2157,7 @@
         </w:tc>
         <w:tc>
           <w:tcPr>
-            <w:tcW w:w="1744" w:type="pct"/>
+            <w:tcW w:w="1674" w:type="pct"/>
             <w:gridSpan w:val="3"/>
           </w:tcPr>
           <w:p>
@@ -1833,7 +2176,7 @@
         </w:tc>
         <w:tc>
           <w:tcPr>
-            <w:tcW w:w="777" w:type="pct"/>
+            <w:tcW w:w="847" w:type="pct"/>
             <w:shd w:val="clear" w:color="auto" w:fill="E36C0A" w:themeFill="accent6" w:themeFillShade="BF"/>
           </w:tcPr>
           <w:p>
@@ -1963,10 +2306,6 @@
           <w:p>
             <w:pPr>
               <w:pStyle w:val="ListParagraph"/>
-              <w:numPr>
-                <w:ilvl w:val="0"/>
-                <w:numId w:val="4"/>
-              </w:numPr>
               <w:rPr>
                 <w:noProof/>
               </w:rPr>
@@ -2088,7 +2427,7 @@
         </w:tc>
         <w:tc>
           <w:tcPr>
-            <w:tcW w:w="1744" w:type="pct"/>
+            <w:tcW w:w="1674" w:type="pct"/>
             <w:gridSpan w:val="3"/>
           </w:tcPr>
           <w:p>
@@ -2108,7 +2447,7 @@
         </w:tc>
         <w:tc>
           <w:tcPr>
-            <w:tcW w:w="777" w:type="pct"/>
+            <w:tcW w:w="847" w:type="pct"/>
             <w:shd w:val="clear" w:color="auto" w:fill="E36C0A" w:themeFill="accent6" w:themeFillShade="BF"/>
           </w:tcPr>
           <w:p>
@@ -2219,10 +2558,6 @@
           <w:p>
             <w:pPr>
               <w:pStyle w:val="ListParagraph"/>
-              <w:numPr>
-                <w:ilvl w:val="0"/>
-                <w:numId w:val="4"/>
-              </w:numPr>
               <w:rPr>
                 <w:noProof/>
               </w:rPr>
@@ -2429,10 +2764,6 @@
           <w:p>
             <w:pPr>
               <w:pStyle w:val="ListParagraph"/>
-              <w:numPr>
-                <w:ilvl w:val="0"/>
-                <w:numId w:val="4"/>
-              </w:numPr>
               <w:rPr>
                 <w:i/>
                 <w:iCs/>
@@ -2855,6 +3186,119 @@
     </w:lvl>
   </w:abstractNum>
   <w:abstractNum w:abstractNumId="3">
+    <w:nsid w:val="1CDC6271"/>
+    <w:multiLevelType w:val="hybridMultilevel"/>
+    <w:tmpl w:val="91143D5A"/>
+    <w:lvl w:ilvl="0" w:tplc="04090001">
+      <w:start w:val="1"/>
+      <w:numFmt w:val="bullet"/>
+      <w:lvlText w:val=""/>
+      <w:lvlJc w:val="left"/>
+      <w:pPr>
+        <w:ind w:left="720" w:hanging="360"/>
+      </w:pPr>
+      <w:rPr>
+        <w:rFonts w:ascii="Symbol" w:hAnsi="Symbol" w:hint="default"/>
+      </w:rPr>
+    </w:lvl>
+    <w:lvl w:ilvl="1" w:tplc="04090003" w:tentative="1">
+      <w:start w:val="1"/>
+      <w:numFmt w:val="bullet"/>
+      <w:lvlText w:val="o"/>
+      <w:lvlJc w:val="left"/>
+      <w:pPr>
+        <w:ind w:left="1440" w:hanging="360"/>
+      </w:pPr>
+      <w:rPr>
+        <w:rFonts w:ascii="Courier New" w:hAnsi="Courier New" w:cs="Courier New" w:hint="default"/>
+      </w:rPr>
+    </w:lvl>
+    <w:lvl w:ilvl="2" w:tplc="04090005" w:tentative="1">
+      <w:start w:val="1"/>
+      <w:numFmt w:val="bullet"/>
+      <w:lvlText w:val=""/>
+      <w:lvlJc w:val="left"/>
+      <w:pPr>
+        <w:ind w:left="2160" w:hanging="360"/>
+      </w:pPr>
+      <w:rPr>
+        <w:rFonts w:ascii="Wingdings" w:hAnsi="Wingdings" w:hint="default"/>
+      </w:rPr>
+    </w:lvl>
+    <w:lvl w:ilvl="3" w:tplc="04090001" w:tentative="1">
+      <w:start w:val="1"/>
+      <w:numFmt w:val="bullet"/>
+      <w:lvlText w:val=""/>
+      <w:lvlJc w:val="left"/>
+      <w:pPr>
+        <w:ind w:left="2880" w:hanging="360"/>
+      </w:pPr>
+      <w:rPr>
+        <w:rFonts w:ascii="Symbol" w:hAnsi="Symbol" w:hint="default"/>
+      </w:rPr>
+    </w:lvl>
+    <w:lvl w:ilvl="4" w:tplc="04090003" w:tentative="1">
+      <w:start w:val="1"/>
+      <w:numFmt w:val="bullet"/>
+      <w:lvlText w:val="o"/>
+      <w:lvlJc w:val="left"/>
+      <w:pPr>
+        <w:ind w:left="3600" w:hanging="360"/>
+      </w:pPr>
+      <w:rPr>
+        <w:rFonts w:ascii="Courier New" w:hAnsi="Courier New" w:cs="Courier New" w:hint="default"/>
+      </w:rPr>
+    </w:lvl>
+    <w:lvl w:ilvl="5" w:tplc="04090005" w:tentative="1">
+      <w:start w:val="1"/>
+      <w:numFmt w:val="bullet"/>
+      <w:lvlText w:val=""/>
+      <w:lvlJc w:val="left"/>
+      <w:pPr>
+        <w:ind w:left="4320" w:hanging="360"/>
+      </w:pPr>
+      <w:rPr>
+        <w:rFonts w:ascii="Wingdings" w:hAnsi="Wingdings" w:hint="default"/>
+      </w:rPr>
+    </w:lvl>
+    <w:lvl w:ilvl="6" w:tplc="04090001" w:tentative="1">
+      <w:start w:val="1"/>
+      <w:numFmt w:val="bullet"/>
+      <w:lvlText w:val=""/>
+      <w:lvlJc w:val="left"/>
+      <w:pPr>
+        <w:ind w:left="5040" w:hanging="360"/>
+      </w:pPr>
+      <w:rPr>
+        <w:rFonts w:ascii="Symbol" w:hAnsi="Symbol" w:hint="default"/>
+      </w:rPr>
+    </w:lvl>
+    <w:lvl w:ilvl="7" w:tplc="04090003" w:tentative="1">
+      <w:start w:val="1"/>
+      <w:numFmt w:val="bullet"/>
+      <w:lvlText w:val="o"/>
+      <w:lvlJc w:val="left"/>
+      <w:pPr>
+        <w:ind w:left="5760" w:hanging="360"/>
+      </w:pPr>
+      <w:rPr>
+        <w:rFonts w:ascii="Courier New" w:hAnsi="Courier New" w:cs="Courier New" w:hint="default"/>
+      </w:rPr>
+    </w:lvl>
+    <w:lvl w:ilvl="8" w:tplc="04090005" w:tentative="1">
+      <w:start w:val="1"/>
+      <w:numFmt w:val="bullet"/>
+      <w:lvlText w:val=""/>
+      <w:lvlJc w:val="left"/>
+      <w:pPr>
+        <w:ind w:left="6480" w:hanging="360"/>
+      </w:pPr>
+      <w:rPr>
+        <w:rFonts w:ascii="Wingdings" w:hAnsi="Wingdings" w:hint="default"/>
+      </w:rPr>
+    </w:lvl>
+  </w:abstractNum>
+  <w:abstractNum w:abstractNumId="4">
     <w:nsid w:val="28394128"/>
     <w:multiLevelType w:val="hybridMultilevel"/>
     <w:tmpl w:val="0B947D08"/>
@@ -2968,7 +3412,7 @@
       </w:rPr>
     </w:lvl>
   </w:abstractNum>
-  <w:abstractNum w:abstractNumId="4">
+  <w:abstractNum w:abstractNumId="5">
     <w:nsid w:val="41453625"/>
     <w:multiLevelType w:val="hybridMultilevel"/>
     <w:tmpl w:val="F460B22E"/>
@@ -3054,7 +3498,7 @@
       </w:pPr>
     </w:lvl>
   </w:abstractNum>
-  <w:abstractNum w:abstractNumId="5">
+  <w:abstractNum w:abstractNumId="6">
     <w:nsid w:val="459C273D"/>
     <w:multiLevelType w:val="hybridMultilevel"/>
     <w:tmpl w:val="3EDCD230"/>
@@ -3144,7 +3588,7 @@
       </w:pPr>
     </w:lvl>
   </w:abstractNum>
-  <w:abstractNum w:abstractNumId="6">
+  <w:abstractNum w:abstractNumId="7">
     <w:nsid w:val="4BA53D9E"/>
     <w:multiLevelType w:val="hybridMultilevel"/>
     <w:tmpl w:val="09041856"/>
@@ -3258,7 +3702,120 @@
       </w:rPr>
     </w:lvl>
   </w:abstractNum>
-  <w:abstractNum w:abstractNumId="7">
+  <w:abstractNum w:abstractNumId="8">
+    <w:nsid w:val="4CB74800"/>
+    <w:multiLevelType w:val="hybridMultilevel"/>
+    <w:tmpl w:val="E9D88480"/>
+    <w:lvl w:ilvl="0" w:tplc="04090001">
+      <w:start w:val="1"/>
+      <w:numFmt w:val="bullet"/>
+      <w:lvlText w:val=""/>
+      <w:lvlJc w:val="left"/>
+      <w:pPr>
+        <w:ind w:left="720" w:hanging="360"/>
+      </w:pPr>
+      <w:rPr>
+        <w:rFonts w:ascii="Symbol" w:hAnsi="Symbol" w:hint="default"/>
+      </w:rPr>
+    </w:lvl>
+    <w:lvl w:ilvl="1" w:tplc="04090003" w:tentative="1">
+      <w:start w:val="1"/>
+      <w:numFmt w:val="bullet"/>
+      <w:lvlText w:val="o"/>
+      <w:lvlJc w:val="left"/>
+      <w:pPr>
+        <w:ind w:left="1440" w:hanging="360"/>
+      </w:pPr>
+      <w:rPr>
+        <w:rFonts w:ascii="Courier New" w:hAnsi="Courier New" w:cs="Courier New" w:hint="default"/>
+      </w:rPr>
+    </w:lvl>
+    <w:lvl w:ilvl="2" w:tplc="04090005" w:tentative="1">
+      <w:start w:val="1"/>
+      <w:numFmt w:val="bullet"/>
+      <w:lvlText w:val=""/>
+      <w:lvlJc w:val="left"/>
+      <w:pPr>
+        <w:ind w:left="2160" w:hanging="360"/>
+      </w:pPr>
+      <w:rPr>
+        <w:rFonts w:ascii="Wingdings" w:hAnsi="Wingdings" w:hint="default"/>
+      </w:rPr>
+    </w:lvl>
+    <w:lvl w:ilvl="3" w:tplc="04090001" w:tentative="1">
+      <w:start w:val="1"/>
+      <w:numFmt w:val="bullet"/>
+      <w:lvlText w:val=""/>
+      <w:lvlJc w:val="left"/>
+      <w:pPr>
+        <w:ind w:left="2880" w:hanging="360"/>
+      </w:pPr>
+      <w:rPr>
+        <w:rFonts w:ascii="Symbol" w:hAnsi="Symbol" w:hint="default"/>
+      </w:rPr>
+    </w:lvl>
+    <w:lvl w:ilvl="4" w:tplc="04090003" w:tentative="1">
+      <w:start w:val="1"/>
+      <w:numFmt w:val="bullet"/>
+      <w:lvlText w:val="o"/>
+      <w:lvlJc w:val="left"/>
+      <w:pPr>
+        <w:ind w:left="3600" w:hanging="360"/>
+      </w:pPr>
+      <w:rPr>
+        <w:rFonts w:ascii="Courier New" w:hAnsi="Courier New" w:cs="Courier New" w:hint="default"/>
+      </w:rPr>
+    </w:lvl>
+    <w:lvl w:ilvl="5" w:tplc="04090005" w:tentative="1">
+      <w:start w:val="1"/>
+      <w:numFmt w:val="bullet"/>
+      <w:lvlText w:val=""/>
+      <w:lvlJc w:val="left"/>
+      <w:pPr>
+        <w:ind w:left="4320" w:hanging="360"/>
+      </w:pPr>
+      <w:rPr>
+        <w:rFonts w:ascii="Wingdings" w:hAnsi="Wingdings" w:hint="default"/>
+      </w:rPr>
+    </w:lvl>
+    <w:lvl w:ilvl="6" w:tplc="04090001" w:tentative="1">
+      <w:start w:val="1"/>
+      <w:numFmt w:val="bullet"/>
+      <w:lvlText w:val=""/>
+      <w:lvlJc w:val="left"/>
+      <w:pPr>
+        <w:ind w:left="5040" w:hanging="360"/>
+      </w:pPr>
+      <w:rPr>
+        <w:rFonts w:ascii="Symbol" w:hAnsi="Symbol" w:hint="default"/>
+      </w:rPr>
+    </w:lvl>
+    <w:lvl w:ilvl="7" w:tplc="04090003" w:tentative="1">
+      <w:start w:val="1"/>
+      <w:numFmt w:val="bullet"/>
+      <w:lvlText w:val="o"/>
+      <w:lvlJc w:val="left"/>
+      <w:pPr>
+        <w:ind w:left="5760" w:hanging="360"/>
+      </w:pPr>
+      <w:rPr>
+        <w:rFonts w:ascii="Courier New" w:hAnsi="Courier New" w:cs="Courier New" w:hint="default"/>
+      </w:rPr>
+    </w:lvl>
+    <w:lvl w:ilvl="8" w:tplc="04090005" w:tentative="1">
+      <w:start w:val="1"/>
+      <w:numFmt w:val="bullet"/>
+      <w:lvlText w:val=""/>
+      <w:lvlJc w:val="left"/>
+      <w:pPr>
+        <w:ind w:left="6480" w:hanging="360"/>
+      </w:pPr>
+      <w:rPr>
+        <w:rFonts w:ascii="Wingdings" w:hAnsi="Wingdings" w:hint="default"/>
+      </w:rPr>
+    </w:lvl>
+  </w:abstractNum>
+  <w:abstractNum w:abstractNumId="9">
     <w:nsid w:val="4FD01766"/>
     <w:multiLevelType w:val="hybridMultilevel"/>
     <w:tmpl w:val="BCB4B478"/>
@@ -3372,7 +3929,7 @@
       </w:rPr>
     </w:lvl>
   </w:abstractNum>
-  <w:abstractNum w:abstractNumId="8">
+  <w:abstractNum w:abstractNumId="10">
     <w:nsid w:val="59A67F66"/>
     <w:multiLevelType w:val="hybridMultilevel"/>
     <w:tmpl w:val="779C1B0E"/>
@@ -3486,7 +4043,7 @@
       </w:rPr>
     </w:lvl>
   </w:abstractNum>
-  <w:abstractNum w:abstractNumId="9">
+  <w:abstractNum w:abstractNumId="11">
     <w:nsid w:val="5A216096"/>
     <w:multiLevelType w:val="hybridMultilevel"/>
     <w:tmpl w:val="4128FE08"/>
@@ -3600,7 +4157,7 @@
       </w:rPr>
     </w:lvl>
   </w:abstractNum>
-  <w:abstractNum w:abstractNumId="10">
+  <w:abstractNum w:abstractNumId="12">
     <w:nsid w:val="7009547D"/>
     <w:multiLevelType w:val="hybridMultilevel"/>
     <w:tmpl w:val="2F4E1532"/>
@@ -3708,6 +4265,119 @@
       <w:lvlJc w:val="left"/>
       <w:pPr>
         <w:ind w:left="6480" w:hanging="360"/>
+      </w:pPr>
+      <w:rPr>
+        <w:rFonts w:ascii="Wingdings" w:hAnsi="Wingdings" w:hint="default"/>
+      </w:rPr>
+    </w:lvl>
+  </w:abstractNum>
+  <w:abstractNum w:abstractNumId="13">
+    <w:nsid w:val="7FA65914"/>
+    <w:multiLevelType w:val="hybridMultilevel"/>
+    <w:tmpl w:val="35D22068"/>
+    <w:lvl w:ilvl="0" w:tplc="04090001">
+      <w:start w:val="1"/>
+      <w:numFmt w:val="bullet"/>
+      <w:lvlText w:val=""/>
+      <w:lvlJc w:val="left"/>
+      <w:pPr>
+        <w:ind w:left="771" w:hanging="360"/>
+      </w:pPr>
+      <w:rPr>
+        <w:rFonts w:ascii="Symbol" w:hAnsi="Symbol" w:hint="default"/>
+      </w:rPr>
+    </w:lvl>
+    <w:lvl w:ilvl="1" w:tplc="04090003" w:tentative="1">
+      <w:start w:val="1"/>
+      <w:numFmt w:val="bullet"/>
+      <w:lvlText w:val="o"/>
+      <w:lvlJc w:val="left"/>
+      <w:pPr>
+        <w:ind w:left="1491" w:hanging="360"/>
+      </w:pPr>
+      <w:rPr>
+        <w:rFonts w:ascii="Courier New" w:hAnsi="Courier New" w:cs="Courier New" w:hint="default"/>
+      </w:rPr>
+    </w:lvl>
+    <w:lvl w:ilvl="2" w:tplc="04090005" w:tentative="1">
+      <w:start w:val="1"/>
+      <w:numFmt w:val="bullet"/>
+      <w:lvlText w:val=""/>
+      <w:lvlJc w:val="left"/>
+      <w:pPr>
+        <w:ind w:left="2211" w:hanging="360"/>
+      </w:pPr>
+      <w:rPr>
+        <w:rFonts w:ascii="Wingdings" w:hAnsi="Wingdings" w:hint="default"/>
+      </w:rPr>
+    </w:lvl>
+    <w:lvl w:ilvl="3" w:tplc="04090001" w:tentative="1">
+      <w:start w:val="1"/>
+      <w:numFmt w:val="bullet"/>
+      <w:lvlText w:val=""/>
+      <w:lvlJc w:val="left"/>
+      <w:pPr>
+        <w:ind w:left="2931" w:hanging="360"/>
+      </w:pPr>
+      <w:rPr>
+        <w:rFonts w:ascii="Symbol" w:hAnsi="Symbol" w:hint="default"/>
+      </w:rPr>
+    </w:lvl>
+    <w:lvl w:ilvl="4" w:tplc="04090003" w:tentative="1">
+      <w:start w:val="1"/>
+      <w:numFmt w:val="bullet"/>
+      <w:lvlText w:val="o"/>
+      <w:lvlJc w:val="left"/>
+      <w:pPr>
+        <w:ind w:left="3651" w:hanging="360"/>
+      </w:pPr>
+      <w:rPr>
+        <w:rFonts w:ascii="Courier New" w:hAnsi="Courier New" w:cs="Courier New" w:hint="default"/>
+      </w:rPr>
+    </w:lvl>
+    <w:lvl w:ilvl="5" w:tplc="04090005" w:tentative="1">
+      <w:start w:val="1"/>
+      <w:numFmt w:val="bullet"/>
+      <w:lvlText w:val=""/>
+      <w:lvlJc w:val="left"/>
+      <w:pPr>
+        <w:ind w:left="4371" w:hanging="360"/>
+      </w:pPr>
+      <w:rPr>
+        <w:rFonts w:ascii="Wingdings" w:hAnsi="Wingdings" w:hint="default"/>
+      </w:rPr>
+    </w:lvl>
+    <w:lvl w:ilvl="6" w:tplc="04090001" w:tentative="1">
+      <w:start w:val="1"/>
+      <w:numFmt w:val="bullet"/>
+      <w:lvlText w:val=""/>
+      <w:lvlJc w:val="left"/>
+      <w:pPr>
+        <w:ind w:left="5091" w:hanging="360"/>
+      </w:pPr>
+      <w:rPr>
+        <w:rFonts w:ascii="Symbol" w:hAnsi="Symbol" w:hint="default"/>
+      </w:rPr>
+    </w:lvl>
+    <w:lvl w:ilvl="7" w:tplc="04090003" w:tentative="1">
+      <w:start w:val="1"/>
+      <w:numFmt w:val="bullet"/>
+      <w:lvlText w:val="o"/>
+      <w:lvlJc w:val="left"/>
+      <w:pPr>
+        <w:ind w:left="5811" w:hanging="360"/>
+      </w:pPr>
+      <w:rPr>
+        <w:rFonts w:ascii="Courier New" w:hAnsi="Courier New" w:cs="Courier New" w:hint="default"/>
+      </w:rPr>
+    </w:lvl>
+    <w:lvl w:ilvl="8" w:tplc="04090005" w:tentative="1">
+      <w:start w:val="1"/>
+      <w:numFmt w:val="bullet"/>
+      <w:lvlText w:val=""/>
+      <w:lvlJc w:val="left"/>
+      <w:pPr>
+        <w:ind w:left="6531" w:hanging="360"/>
       </w:pPr>
       <w:rPr>
         <w:rFonts w:ascii="Wingdings" w:hAnsi="Wingdings" w:hint="default"/>
@@ -3721,31 +4391,40 @@
     <w:abstractNumId w:val="1"/>
   </w:num>
   <w:num w:numId="3">
-    <w:abstractNumId w:val="4"/>
+    <w:abstractNumId w:val="5"/>
   </w:num>
   <w:num w:numId="4">
-    <w:abstractNumId w:val="5"/>
+    <w:abstractNumId w:val="6"/>
   </w:num>
   <w:num w:numId="5">
-    <w:abstractNumId w:val="3"/>
+    <w:abstractNumId w:val="4"/>
   </w:num>
   <w:num w:numId="6">
     <w:abstractNumId w:val="2"/>
   </w:num>
   <w:num w:numId="7">
-    <w:abstractNumId w:val="6"/>
+    <w:abstractNumId w:val="7"/>
   </w:num>
   <w:num w:numId="8">
-    <w:abstractNumId w:val="7"/>
+    <w:abstractNumId w:val="9"/>
   </w:num>
   <w:num w:numId="9">
+    <w:abstractNumId w:val="12"/>
+  </w:num>
+  <w:num w:numId="10">
     <w:abstractNumId w:val="10"/>
   </w:num>
-  <w:num w:numId="10">
+  <w:num w:numId="11">
+    <w:abstractNumId w:val="11"/>
+  </w:num>
+  <w:num w:numId="12">
     <w:abstractNumId w:val="8"/>
   </w:num>
-  <w:num w:numId="11">
-    <w:abstractNumId w:val="9"/>
+  <w:num w:numId="13">
+    <w:abstractNumId w:val="3"/>
+  </w:num>
+  <w:num w:numId="14">
+    <w:abstractNumId w:val="13"/>
   </w:num>
 </w:numbering>
 </file>
@@ -4156,6 +4835,7 @@
   <w:style w:type="character" w:default="1" w:styleId="DefaultParagraphFont">
     <w:name w:val="Default Paragraph Font"/>
     <w:uiPriority w:val="1"/>
+    <w:semiHidden/>
     <w:unhideWhenUsed/>
   </w:style>
   <w:style w:type="table" w:default="1" w:styleId="TableNormal">

</xml_diff>